<commit_message>
Add copy constructor and operator[] to Deque
Implemented a copy constructor and operator[] for the Deque class. Updated initializer_list constructor to use std::initializer_list<int>. Adjusted Makefile to use Deque files instead of list files. Improved main.cpp with more descriptive comments and fixed stream extraction operator for Deque.
</commit_message>
<xml_diff>
--- a/A4 Deque-AirGapped Env/A4 Deque-AirGapped Env/Help Token Usage Form.docx
+++ b/A4 Deque-AirGapped Env/A4 Deque-AirGapped Env/Help Token Usage Form.docx
@@ -1,6 +1,6 @@
 
 <file path=word/document.xml><?xml version="1.0" encoding="utf-8"?>
-<w:document xmlns:wpc="http://schemas.microsoft.com/office/word/2010/wordprocessingCanvas" xmlns:cx="http://schemas.microsoft.com/office/drawing/2014/chartex" xmlns:cx1="http://schemas.microsoft.com/office/drawing/2015/9/8/chartex" xmlns:cx2="http://schemas.microsoft.com/office/drawing/2015/10/21/chartex" xmlns:cx3="http://schemas.microsoft.com/office/drawing/2016/5/9/chartex" xmlns:cx4="http://schemas.microsoft.com/office/drawing/2016/5/10/chartex" xmlns:cx5="http://schemas.microsoft.com/office/drawing/2016/5/11/chartex" xmlns:cx6="http://schemas.microsoft.com/office/drawing/2016/5/12/chartex" xmlns:cx7="http://schemas.microsoft.com/office/drawing/2016/5/13/chartex" xmlns:cx8="http://schemas.microsoft.com/office/drawing/2016/5/14/chartex" xmlns:mc="http://schemas.openxmlformats.org/markup-compatibility/2006" xmlns:aink="http://schemas.microsoft.com/office/drawing/2016/ink" xmlns:am3d="http://schemas.microsoft.com/office/drawing/2017/model3d" xmlns:o="urn:schemas-microsoft-com:office:office" xmlns:oel="http://schemas.microsoft.com/office/2019/extlst" xmlns:r="http://schemas.openxmlformats.org/officeDocument/2006/relationships" xmlns:m="http://schemas.openxmlformats.org/officeDocument/2006/math" xmlns:v="urn:schemas-microsoft-com:vml" xmlns:wp14="http://schemas.microsoft.com/office/word/2010/wordprocessingDrawing" xmlns:wp="http://schemas.openxmlformats.org/drawingml/2006/wordprocessingDrawing" xmlns:w10="urn:schemas-microsoft-com:office:word" xmlns:w="http://schemas.openxmlformats.org/wordprocessingml/2006/main" xmlns:w14="http://schemas.microsoft.com/office/word/2010/wordml" xmlns:w15="http://schemas.microsoft.com/office/word/2012/wordml" xmlns:w16cex="http://schemas.microsoft.com/office/word/2018/wordml/cex" xmlns:w16cid="http://schemas.microsoft.com/office/word/2016/wordml/cid" xmlns:w16="http://schemas.microsoft.com/office/word/2018/wordml" xmlns:w16sdtdh="http://schemas.microsoft.com/office/word/2020/wordml/sdtdatahash" xmlns:w16se="http://schemas.microsoft.com/office/word/2015/wordml/symex" xmlns:wpg="http://schemas.microsoft.com/office/word/2010/wordprocessingGroup" xmlns:wpi="http://schemas.microsoft.com/office/word/2010/wordprocessingInk" xmlns:wne="http://schemas.microsoft.com/office/word/2006/wordml" xmlns:wps="http://schemas.microsoft.com/office/word/2010/wordprocessingShape" mc:Ignorable="w14 w15 w16se w16cid w16 w16cex w16sdtdh wp14">
+<w:document xmlns:wpc="http://schemas.microsoft.com/office/word/2010/wordprocessingCanvas" xmlns:cx="http://schemas.microsoft.com/office/drawing/2014/chartex" xmlns:cx1="http://schemas.microsoft.com/office/drawing/2015/9/8/chartex" xmlns:cx2="http://schemas.microsoft.com/office/drawing/2015/10/21/chartex" xmlns:cx3="http://schemas.microsoft.com/office/drawing/2016/5/9/chartex" xmlns:cx4="http://schemas.microsoft.com/office/drawing/2016/5/10/chartex" xmlns:cx5="http://schemas.microsoft.com/office/drawing/2016/5/11/chartex" xmlns:cx6="http://schemas.microsoft.com/office/drawing/2016/5/12/chartex" xmlns:cx7="http://schemas.microsoft.com/office/drawing/2016/5/13/chartex" xmlns:cx8="http://schemas.microsoft.com/office/drawing/2016/5/14/chartex" xmlns:mc="http://schemas.openxmlformats.org/markup-compatibility/2006" xmlns:aink="http://schemas.microsoft.com/office/drawing/2016/ink" xmlns:am3d="http://schemas.microsoft.com/office/drawing/2017/model3d" xmlns:o="urn:schemas-microsoft-com:office:office" xmlns:oel="http://schemas.microsoft.com/office/2019/extlst" xmlns:r="http://schemas.openxmlformats.org/officeDocument/2006/relationships" xmlns:m="http://schemas.openxmlformats.org/officeDocument/2006/math" xmlns:v="urn:schemas-microsoft-com:vml" xmlns:wp14="http://schemas.microsoft.com/office/word/2010/wordprocessingDrawing" xmlns:wp="http://schemas.openxmlformats.org/drawingml/2006/wordprocessingDrawing" xmlns:w10="urn:schemas-microsoft-com:office:word" xmlns:w="http://schemas.openxmlformats.org/wordprocessingml/2006/main" xmlns:w14="http://schemas.microsoft.com/office/word/2010/wordml" xmlns:w15="http://schemas.microsoft.com/office/word/2012/wordml" xmlns:w16cex="http://schemas.microsoft.com/office/word/2018/wordml/cex" xmlns:w16cid="http://schemas.microsoft.com/office/word/2016/wordml/cid" xmlns:w16="http://schemas.microsoft.com/office/word/2018/wordml" xmlns:w16du="http://schemas.microsoft.com/office/word/2023/wordml/word16du" xmlns:w16sdtdh="http://schemas.microsoft.com/office/word/2020/wordml/sdtdatahash" xmlns:w16sdtfl="http://schemas.microsoft.com/office/word/2024/wordml/sdtformatlock" xmlns:w16se="http://schemas.microsoft.com/office/word/2015/wordml/symex" xmlns:wpg="http://schemas.microsoft.com/office/word/2010/wordprocessingGroup" xmlns:wpi="http://schemas.microsoft.com/office/word/2010/wordprocessingInk" xmlns:wne="http://schemas.microsoft.com/office/word/2006/wordml" xmlns:wps="http://schemas.microsoft.com/office/word/2010/wordprocessingShape" mc:Ignorable="w14 w15 w16se w16cid w16 w16cex w16sdtdh w16sdtfl w16du wp14">
   <w:body>
     <w:p>
       <w:pPr>
@@ -50,7 +50,15 @@
           <w:sz w:val="24"/>
           <w:szCs w:val="24"/>
         </w:rPr>
-        <w:t xml:space="preserve"> ________________</w:t>
+        <w:t xml:space="preserve"> </w:t>
+      </w:r>
+      <w:r>
+        <w:rPr>
+          <w:rFonts w:ascii="Aptos" w:eastAsia="Times New Roman" w:hAnsi="Aptos" w:cs="Times New Roman"/>
+          <w:sz w:val="24"/>
+          <w:szCs w:val="24"/>
+        </w:rPr>
+        <w:t>Abraham Khan</w:t>
       </w:r>
       <w:r>
         <w:rPr>
@@ -76,7 +84,15 @@
           <w:sz w:val="24"/>
           <w:szCs w:val="24"/>
         </w:rPr>
-        <w:t xml:space="preserve"> ________________</w:t>
+        <w:t xml:space="preserve"> </w:t>
+      </w:r>
+      <w:r>
+        <w:rPr>
+          <w:rFonts w:ascii="Aptos" w:eastAsia="Times New Roman" w:hAnsi="Aptos" w:cs="Times New Roman"/>
+          <w:sz w:val="24"/>
+          <w:szCs w:val="24"/>
+        </w:rPr>
+        <w:t>A4</w:t>
       </w:r>
       <w:r>
         <w:rPr>
@@ -122,38 +138,6 @@
       </w:r>
       <w:r>
         <w:rPr>
-          <w:rFonts w:ascii="Aptos" w:eastAsia="Times New Roman" w:hAnsi="Aptos" w:cs="Segoe UI Symbol"/>
-          <w:sz w:val="24"/>
-          <w:szCs w:val="24"/>
-        </w:rPr>
-        <w:t>☐</w:t>
-      </w:r>
-      <w:r>
-        <w:rPr>
-          <w:rFonts w:ascii="Aptos" w:eastAsia="Times New Roman" w:hAnsi="Aptos" w:cs="Times New Roman"/>
-          <w:sz w:val="24"/>
-          <w:szCs w:val="24"/>
-        </w:rPr>
-        <w:t xml:space="preserve"> 2 </w:t>
-      </w:r>
-      <w:r>
-        <w:rPr>
-          <w:rFonts w:ascii="Aptos" w:eastAsia="Times New Roman" w:hAnsi="Aptos" w:cs="Segoe UI Symbol"/>
-          <w:sz w:val="24"/>
-          <w:szCs w:val="24"/>
-        </w:rPr>
-        <w:t>☐</w:t>
-      </w:r>
-      <w:r>
-        <w:rPr>
-          <w:rFonts w:ascii="Aptos" w:eastAsia="Times New Roman" w:hAnsi="Aptos" w:cs="Times New Roman"/>
-          <w:sz w:val="24"/>
-          <w:szCs w:val="24"/>
-        </w:rPr>
-        <w:t xml:space="preserve"> 3 </w:t>
-      </w:r>
-      <w:r>
-        <w:rPr>
           <w:rFonts w:ascii="Aptos" w:eastAsia="Times New Roman" w:hAnsi="Aptos" w:cs="Times New Roman"/>
           <w:sz w:val="24"/>
           <w:szCs w:val="24"/>
@@ -176,7 +160,15 @@
           <w:sz w:val="24"/>
           <w:szCs w:val="24"/>
         </w:rPr>
-        <w:t xml:space="preserve"> ________________</w:t>
+        <w:t xml:space="preserve"> </w:t>
+      </w:r>
+      <w:r>
+        <w:rPr>
+          <w:rFonts w:ascii="Aptos" w:eastAsia="Times New Roman" w:hAnsi="Aptos" w:cs="Times New Roman"/>
+          <w:sz w:val="24"/>
+          <w:szCs w:val="24"/>
+        </w:rPr>
+        <w:t>10/31/2025 2:30PM</w:t>
       </w:r>
     </w:p>
     <w:p>
@@ -260,60 +252,77 @@
           <w:i/>
           <w:iCs/>
         </w:rPr>
-        <w:t xml:space="preserve">Describe the specific functionality or behavior </w:t>
-      </w:r>
-      <w:proofErr w:type="gramStart"/>
-      <w:r>
-        <w:rPr>
-          <w:rFonts w:ascii="Aptos" w:eastAsia="Times New Roman" w:hAnsi="Aptos" w:cs="Times New Roman"/>
-          <w:i/>
-          <w:iCs/>
-        </w:rPr>
-        <w:t>you're</w:t>
-      </w:r>
-      <w:proofErr w:type="gramEnd"/>
-      <w:r>
-        <w:rPr>
-          <w:rFonts w:ascii="Aptos" w:eastAsia="Times New Roman" w:hAnsi="Aptos" w:cs="Times New Roman"/>
-          <w:i/>
-          <w:iCs/>
-        </w:rPr>
-        <w:t xml:space="preserve"> working on.</w:t>
-      </w:r>
-    </w:p>
-    <w:p>
-      <w:pPr>
-        <w:tabs>
-          <w:tab w:val="left" w:pos="916"/>
-          <w:tab w:val="left" w:pos="1832"/>
-          <w:tab w:val="left" w:pos="2748"/>
-          <w:tab w:val="left" w:pos="3664"/>
-          <w:tab w:val="left" w:pos="4580"/>
-          <w:tab w:val="left" w:pos="5496"/>
-          <w:tab w:val="left" w:pos="6412"/>
-          <w:tab w:val="left" w:pos="7328"/>
-          <w:tab w:val="left" w:pos="8244"/>
-          <w:tab w:val="left" w:pos="9160"/>
-          <w:tab w:val="left" w:pos="10076"/>
-          <w:tab w:val="left" w:pos="10992"/>
-          <w:tab w:val="left" w:pos="11908"/>
-          <w:tab w:val="left" w:pos="12824"/>
-          <w:tab w:val="left" w:pos="13740"/>
-          <w:tab w:val="left" w:pos="14656"/>
-        </w:tabs>
-        <w:spacing w:before="120" w:after="120" w:line="240" w:lineRule="auto"/>
-        <w:rPr>
-          <w:rFonts w:ascii="Aptos" w:eastAsia="Times New Roman" w:hAnsi="Aptos" w:cs="Courier New"/>
-          <w:color w:val="383A42"/>
-        </w:rPr>
-      </w:pPr>
-      <w:r>
-        <w:rPr>
-          <w:rFonts w:ascii="Aptos" w:eastAsia="Times New Roman" w:hAnsi="Aptos" w:cs="Courier New"/>
-          <w:color w:val="383A42"/>
-        </w:rPr>
-        <w:t>[Your answer here]</w:t>
-      </w:r>
+        <w:t>Describe the specific functionality or behavior you're working on.</w:t>
+      </w:r>
+    </w:p>
+    <w:p>
+      <w:pPr>
+        <w:tabs>
+          <w:tab w:val="left" w:pos="916"/>
+          <w:tab w:val="left" w:pos="1832"/>
+          <w:tab w:val="left" w:pos="2748"/>
+          <w:tab w:val="left" w:pos="3664"/>
+          <w:tab w:val="left" w:pos="4580"/>
+          <w:tab w:val="left" w:pos="5496"/>
+          <w:tab w:val="left" w:pos="6412"/>
+          <w:tab w:val="left" w:pos="7328"/>
+          <w:tab w:val="left" w:pos="8244"/>
+          <w:tab w:val="left" w:pos="9160"/>
+          <w:tab w:val="left" w:pos="10076"/>
+          <w:tab w:val="left" w:pos="10992"/>
+          <w:tab w:val="left" w:pos="11908"/>
+          <w:tab w:val="left" w:pos="12824"/>
+          <w:tab w:val="left" w:pos="13740"/>
+          <w:tab w:val="left" w:pos="14656"/>
+        </w:tabs>
+        <w:spacing w:before="120" w:after="120" w:line="240" w:lineRule="auto"/>
+        <w:rPr>
+          <w:rFonts w:ascii="Aptos" w:eastAsia="Times New Roman" w:hAnsi="Aptos" w:cs="Courier New"/>
+          <w:color w:val="383A42"/>
+        </w:rPr>
+      </w:pPr>
+      <w:r>
+        <w:rPr>
+          <w:rFonts w:ascii="Aptos" w:eastAsia="Times New Roman" w:hAnsi="Aptos" w:cs="Courier New"/>
+          <w:color w:val="383A42"/>
+        </w:rPr>
+        <w:t>initializer_list</w:t>
+      </w:r>
+      <w:r>
+        <w:rPr>
+          <w:rFonts w:ascii="Aptos" w:eastAsia="Times New Roman" w:hAnsi="Aptos" w:cs="Courier New"/>
+          <w:color w:val="383A42"/>
+        </w:rPr>
+        <w:br/>
+        <w:t>Copy constructor</w:t>
+      </w:r>
+    </w:p>
+    <w:p>
+      <w:pPr>
+        <w:tabs>
+          <w:tab w:val="left" w:pos="916"/>
+          <w:tab w:val="left" w:pos="1832"/>
+          <w:tab w:val="left" w:pos="2748"/>
+          <w:tab w:val="left" w:pos="3664"/>
+          <w:tab w:val="left" w:pos="4580"/>
+          <w:tab w:val="left" w:pos="5496"/>
+          <w:tab w:val="left" w:pos="6412"/>
+          <w:tab w:val="left" w:pos="7328"/>
+          <w:tab w:val="left" w:pos="8244"/>
+          <w:tab w:val="left" w:pos="9160"/>
+          <w:tab w:val="left" w:pos="10076"/>
+          <w:tab w:val="left" w:pos="10992"/>
+          <w:tab w:val="left" w:pos="11908"/>
+          <w:tab w:val="left" w:pos="12824"/>
+          <w:tab w:val="left" w:pos="13740"/>
+          <w:tab w:val="left" w:pos="14656"/>
+        </w:tabs>
+        <w:spacing w:before="120" w:after="120" w:line="240" w:lineRule="auto"/>
+        <w:rPr>
+          <w:rFonts w:ascii="Aptos" w:eastAsia="Times New Roman" w:hAnsi="Aptos" w:cs="Courier New"/>
+          <w:color w:val="383A42"/>
+        </w:rPr>
+      </w:pPr>
     </w:p>
     <w:p>
       <w:pPr>
@@ -415,10 +424,193 @@
           <w:sz w:val="24"/>
           <w:szCs w:val="24"/>
         </w:rPr>
-        <w:t xml:space="preserve">2. What is the problem/error </w:t>
-      </w:r>
-      <w:proofErr w:type="gramStart"/>
-      <w:r>
+        <w:t>2. What is the problem/error you're experiencing?</w:t>
+      </w:r>
+    </w:p>
+    <w:p>
+      <w:pPr>
+        <w:tabs>
+          <w:tab w:val="left" w:pos="916"/>
+          <w:tab w:val="left" w:pos="1832"/>
+          <w:tab w:val="left" w:pos="2748"/>
+          <w:tab w:val="left" w:pos="3664"/>
+          <w:tab w:val="left" w:pos="4580"/>
+          <w:tab w:val="left" w:pos="5496"/>
+          <w:tab w:val="left" w:pos="6412"/>
+          <w:tab w:val="left" w:pos="7328"/>
+          <w:tab w:val="left" w:pos="8244"/>
+          <w:tab w:val="left" w:pos="9160"/>
+          <w:tab w:val="left" w:pos="10076"/>
+          <w:tab w:val="left" w:pos="10992"/>
+          <w:tab w:val="left" w:pos="11908"/>
+          <w:tab w:val="left" w:pos="12824"/>
+          <w:tab w:val="left" w:pos="13740"/>
+          <w:tab w:val="left" w:pos="14656"/>
+        </w:tabs>
+        <w:spacing w:before="120" w:after="120" w:line="240" w:lineRule="auto"/>
+        <w:rPr>
+          <w:rFonts w:ascii="Aptos" w:eastAsia="Times New Roman" w:hAnsi="Aptos" w:cs="Courier New"/>
+          <w:color w:val="383A42"/>
+        </w:rPr>
+      </w:pPr>
+      <w:r>
+        <w:rPr>
+          <w:rFonts w:ascii="Aptos" w:eastAsia="Times New Roman" w:hAnsi="Aptos" w:cs="Courier New"/>
+          <w:color w:val="383A42"/>
+        </w:rPr>
+        <w:t>*Include error messages, unexpected output, or behavior.*</w:t>
+      </w:r>
+    </w:p>
+    <w:p>
+      <w:pPr>
+        <w:tabs>
+          <w:tab w:val="left" w:pos="916"/>
+          <w:tab w:val="left" w:pos="1832"/>
+          <w:tab w:val="left" w:pos="2748"/>
+          <w:tab w:val="left" w:pos="3664"/>
+          <w:tab w:val="left" w:pos="4580"/>
+          <w:tab w:val="left" w:pos="5496"/>
+          <w:tab w:val="left" w:pos="6412"/>
+          <w:tab w:val="left" w:pos="7328"/>
+          <w:tab w:val="left" w:pos="8244"/>
+          <w:tab w:val="left" w:pos="9160"/>
+          <w:tab w:val="left" w:pos="10076"/>
+          <w:tab w:val="left" w:pos="10992"/>
+          <w:tab w:val="left" w:pos="11908"/>
+          <w:tab w:val="left" w:pos="12824"/>
+          <w:tab w:val="left" w:pos="13740"/>
+          <w:tab w:val="left" w:pos="14656"/>
+        </w:tabs>
+        <w:spacing w:before="120" w:after="120" w:line="240" w:lineRule="auto"/>
+        <w:rPr>
+          <w:rFonts w:ascii="Aptos" w:eastAsia="Times New Roman" w:hAnsi="Aptos" w:cs="Courier New"/>
+          <w:color w:val="383A42"/>
+        </w:rPr>
+      </w:pPr>
+      <w:r>
+        <w:rPr>
+          <w:rFonts w:ascii="Aptos" w:eastAsia="Times New Roman" w:hAnsi="Aptos" w:cs="Courier New"/>
+          <w:color w:val="383A42"/>
+        </w:rPr>
+        <w:t>```</w:t>
+      </w:r>
+    </w:p>
+    <w:p>
+      <w:pPr>
+        <w:tabs>
+          <w:tab w:val="left" w:pos="916"/>
+          <w:tab w:val="left" w:pos="1832"/>
+          <w:tab w:val="left" w:pos="2748"/>
+          <w:tab w:val="left" w:pos="3664"/>
+          <w:tab w:val="left" w:pos="4580"/>
+          <w:tab w:val="left" w:pos="5496"/>
+          <w:tab w:val="left" w:pos="6412"/>
+          <w:tab w:val="left" w:pos="7328"/>
+          <w:tab w:val="left" w:pos="8244"/>
+          <w:tab w:val="left" w:pos="9160"/>
+          <w:tab w:val="left" w:pos="10076"/>
+          <w:tab w:val="left" w:pos="10992"/>
+          <w:tab w:val="left" w:pos="11908"/>
+          <w:tab w:val="left" w:pos="12824"/>
+          <w:tab w:val="left" w:pos="13740"/>
+          <w:tab w:val="left" w:pos="14656"/>
+        </w:tabs>
+        <w:spacing w:before="120" w:after="120" w:line="240" w:lineRule="auto"/>
+        <w:rPr>
+          <w:rFonts w:ascii="Aptos" w:eastAsia="Times New Roman" w:hAnsi="Aptos" w:cs="Courier New"/>
+          <w:color w:val="383A42"/>
+        </w:rPr>
+      </w:pPr>
+      <w:r>
+        <w:rPr>
+          <w:rFonts w:ascii="Aptos" w:eastAsia="Times New Roman" w:hAnsi="Aptos" w:cs="Courier New"/>
+          <w:color w:val="383A42"/>
+        </w:rPr>
+        <w:t>[Paste error messages or describe the problem]</w:t>
+      </w:r>
+    </w:p>
+    <w:p>
+      <w:pPr>
+        <w:tabs>
+          <w:tab w:val="left" w:pos="916"/>
+          <w:tab w:val="left" w:pos="1832"/>
+          <w:tab w:val="left" w:pos="2748"/>
+          <w:tab w:val="left" w:pos="3664"/>
+          <w:tab w:val="left" w:pos="4580"/>
+          <w:tab w:val="left" w:pos="5496"/>
+          <w:tab w:val="left" w:pos="6412"/>
+          <w:tab w:val="left" w:pos="7328"/>
+          <w:tab w:val="left" w:pos="8244"/>
+          <w:tab w:val="left" w:pos="9160"/>
+          <w:tab w:val="left" w:pos="10076"/>
+          <w:tab w:val="left" w:pos="10992"/>
+          <w:tab w:val="left" w:pos="11908"/>
+          <w:tab w:val="left" w:pos="12824"/>
+          <w:tab w:val="left" w:pos="13740"/>
+          <w:tab w:val="left" w:pos="14656"/>
+        </w:tabs>
+        <w:spacing w:before="120" w:after="120" w:line="240" w:lineRule="auto"/>
+        <w:rPr>
+          <w:rFonts w:ascii="Aptos" w:eastAsia="Times New Roman" w:hAnsi="Aptos" w:cs="Courier New"/>
+          <w:color w:val="383A42"/>
+        </w:rPr>
+      </w:pPr>
+      <w:r>
+        <w:rPr>
+          <w:rFonts w:ascii="Aptos" w:eastAsia="Times New Roman" w:hAnsi="Aptos" w:cs="Courier New"/>
+          <w:color w:val="383A42"/>
+        </w:rPr>
+        <w:t>```</w:t>
+      </w:r>
+    </w:p>
+    <w:p>
+      <w:pPr>
+        <w:tabs>
+          <w:tab w:val="left" w:pos="916"/>
+          <w:tab w:val="left" w:pos="1832"/>
+          <w:tab w:val="left" w:pos="2748"/>
+          <w:tab w:val="left" w:pos="3664"/>
+          <w:tab w:val="left" w:pos="4580"/>
+          <w:tab w:val="left" w:pos="5496"/>
+          <w:tab w:val="left" w:pos="6412"/>
+          <w:tab w:val="left" w:pos="7328"/>
+          <w:tab w:val="left" w:pos="8244"/>
+          <w:tab w:val="left" w:pos="9160"/>
+          <w:tab w:val="left" w:pos="10076"/>
+          <w:tab w:val="left" w:pos="10992"/>
+          <w:tab w:val="left" w:pos="11908"/>
+          <w:tab w:val="left" w:pos="12824"/>
+          <w:tab w:val="left" w:pos="13740"/>
+          <w:tab w:val="left" w:pos="14656"/>
+        </w:tabs>
+        <w:spacing w:before="120" w:after="120" w:line="240" w:lineRule="auto"/>
+        <w:rPr>
+          <w:rFonts w:ascii="Aptos" w:eastAsia="Times New Roman" w:hAnsi="Aptos" w:cs="Courier New"/>
+          <w:color w:val="383A42"/>
+        </w:rPr>
+      </w:pPr>
+    </w:p>
+    <w:p>
+      <w:pPr>
+        <w:tabs>
+          <w:tab w:val="left" w:pos="916"/>
+          <w:tab w:val="left" w:pos="1832"/>
+          <w:tab w:val="left" w:pos="2748"/>
+          <w:tab w:val="left" w:pos="3664"/>
+          <w:tab w:val="left" w:pos="4580"/>
+          <w:tab w:val="left" w:pos="5496"/>
+          <w:tab w:val="left" w:pos="6412"/>
+          <w:tab w:val="left" w:pos="7328"/>
+          <w:tab w:val="left" w:pos="8244"/>
+          <w:tab w:val="left" w:pos="9160"/>
+          <w:tab w:val="left" w:pos="10076"/>
+          <w:tab w:val="left" w:pos="10992"/>
+          <w:tab w:val="left" w:pos="11908"/>
+          <w:tab w:val="left" w:pos="12824"/>
+          <w:tab w:val="left" w:pos="13740"/>
+          <w:tab w:val="left" w:pos="14656"/>
+        </w:tabs>
+        <w:spacing w:before="120" w:after="120" w:line="240" w:lineRule="auto"/>
         <w:rPr>
           <w:rFonts w:ascii="Aptos" w:eastAsia="Times New Roman" w:hAnsi="Aptos" w:cs="Courier New"/>
           <w:b/>
@@ -427,9 +619,7 @@
           <w:sz w:val="24"/>
           <w:szCs w:val="24"/>
         </w:rPr>
-        <w:t>you're</w:t>
-      </w:r>
-      <w:proofErr w:type="gramEnd"/>
+      </w:pPr>
       <w:r>
         <w:rPr>
           <w:rFonts w:ascii="Aptos" w:eastAsia="Times New Roman" w:hAnsi="Aptos" w:cs="Courier New"/>
@@ -439,51 +629,103 @@
           <w:sz w:val="24"/>
           <w:szCs w:val="24"/>
         </w:rPr>
-        <w:t xml:space="preserve"> experiencing?</w:t>
-      </w:r>
-    </w:p>
-    <w:p>
-      <w:pPr>
-        <w:tabs>
-          <w:tab w:val="left" w:pos="916"/>
-          <w:tab w:val="left" w:pos="1832"/>
-          <w:tab w:val="left" w:pos="2748"/>
-          <w:tab w:val="left" w:pos="3664"/>
-          <w:tab w:val="left" w:pos="4580"/>
-          <w:tab w:val="left" w:pos="5496"/>
-          <w:tab w:val="left" w:pos="6412"/>
-          <w:tab w:val="left" w:pos="7328"/>
-          <w:tab w:val="left" w:pos="8244"/>
-          <w:tab w:val="left" w:pos="9160"/>
-          <w:tab w:val="left" w:pos="10076"/>
-          <w:tab w:val="left" w:pos="10992"/>
-          <w:tab w:val="left" w:pos="11908"/>
-          <w:tab w:val="left" w:pos="12824"/>
-          <w:tab w:val="left" w:pos="13740"/>
-          <w:tab w:val="left" w:pos="14656"/>
-        </w:tabs>
-        <w:spacing w:before="120" w:after="120" w:line="240" w:lineRule="auto"/>
-        <w:rPr>
-          <w:rFonts w:ascii="Aptos" w:eastAsia="Times New Roman" w:hAnsi="Aptos" w:cs="Courier New"/>
-          <w:color w:val="383A42"/>
-        </w:rPr>
-      </w:pPr>
-      <w:r>
-        <w:rPr>
-          <w:rFonts w:ascii="Aptos" w:eastAsia="Times New Roman" w:hAnsi="Aptos" w:cs="Courier New"/>
-          <w:color w:val="383A42"/>
-        </w:rPr>
-        <w:t xml:space="preserve">*Include error messages, unexpected output, or </w:t>
-      </w:r>
-      <w:proofErr w:type="gramStart"/>
-      <w:r>
-        <w:rPr>
-          <w:rFonts w:ascii="Aptos" w:eastAsia="Times New Roman" w:hAnsi="Aptos" w:cs="Courier New"/>
-          <w:color w:val="383A42"/>
-        </w:rPr>
-        <w:t>behavior.*</w:t>
-      </w:r>
-      <w:proofErr w:type="gramEnd"/>
+        <w:t>3. What have you already tried?</w:t>
+      </w:r>
+    </w:p>
+    <w:p>
+      <w:pPr>
+        <w:tabs>
+          <w:tab w:val="left" w:pos="916"/>
+          <w:tab w:val="left" w:pos="1832"/>
+          <w:tab w:val="left" w:pos="2748"/>
+          <w:tab w:val="left" w:pos="3664"/>
+          <w:tab w:val="left" w:pos="4580"/>
+          <w:tab w:val="left" w:pos="5496"/>
+          <w:tab w:val="left" w:pos="6412"/>
+          <w:tab w:val="left" w:pos="7328"/>
+          <w:tab w:val="left" w:pos="8244"/>
+          <w:tab w:val="left" w:pos="9160"/>
+          <w:tab w:val="left" w:pos="10076"/>
+          <w:tab w:val="left" w:pos="10992"/>
+          <w:tab w:val="left" w:pos="11908"/>
+          <w:tab w:val="left" w:pos="12824"/>
+          <w:tab w:val="left" w:pos="13740"/>
+          <w:tab w:val="left" w:pos="14656"/>
+        </w:tabs>
+        <w:spacing w:before="120" w:after="120" w:line="240" w:lineRule="auto"/>
+        <w:rPr>
+          <w:rFonts w:ascii="Aptos" w:eastAsia="Times New Roman" w:hAnsi="Aptos" w:cs="Courier New"/>
+          <w:color w:val="383A42"/>
+        </w:rPr>
+      </w:pPr>
+      <w:r>
+        <w:rPr>
+          <w:rFonts w:ascii="Aptos" w:eastAsia="Times New Roman" w:hAnsi="Aptos" w:cs="Courier New"/>
+          <w:color w:val="383A42"/>
+        </w:rPr>
+        <w:t>*List at least 3 different approaches or debugging attempts.*</w:t>
+      </w:r>
+    </w:p>
+    <w:p>
+      <w:pPr>
+        <w:tabs>
+          <w:tab w:val="left" w:pos="916"/>
+          <w:tab w:val="left" w:pos="1832"/>
+          <w:tab w:val="left" w:pos="2748"/>
+          <w:tab w:val="left" w:pos="3664"/>
+          <w:tab w:val="left" w:pos="4580"/>
+          <w:tab w:val="left" w:pos="5496"/>
+          <w:tab w:val="left" w:pos="6412"/>
+          <w:tab w:val="left" w:pos="7328"/>
+          <w:tab w:val="left" w:pos="8244"/>
+          <w:tab w:val="left" w:pos="9160"/>
+          <w:tab w:val="left" w:pos="10076"/>
+          <w:tab w:val="left" w:pos="10992"/>
+          <w:tab w:val="left" w:pos="11908"/>
+          <w:tab w:val="left" w:pos="12824"/>
+          <w:tab w:val="left" w:pos="13740"/>
+          <w:tab w:val="left" w:pos="14656"/>
+        </w:tabs>
+        <w:spacing w:before="120" w:after="120" w:line="240" w:lineRule="auto"/>
+        <w:rPr>
+          <w:rFonts w:ascii="Aptos" w:eastAsia="Times New Roman" w:hAnsi="Aptos" w:cs="Courier New"/>
+          <w:color w:val="383A42"/>
+        </w:rPr>
+      </w:pPr>
+    </w:p>
+    <w:p>
+      <w:pPr>
+        <w:tabs>
+          <w:tab w:val="left" w:pos="916"/>
+          <w:tab w:val="left" w:pos="1832"/>
+          <w:tab w:val="left" w:pos="2748"/>
+          <w:tab w:val="left" w:pos="3664"/>
+          <w:tab w:val="left" w:pos="4580"/>
+          <w:tab w:val="left" w:pos="5496"/>
+          <w:tab w:val="left" w:pos="6412"/>
+          <w:tab w:val="left" w:pos="7328"/>
+          <w:tab w:val="left" w:pos="8244"/>
+          <w:tab w:val="left" w:pos="9160"/>
+          <w:tab w:val="left" w:pos="10076"/>
+          <w:tab w:val="left" w:pos="10992"/>
+          <w:tab w:val="left" w:pos="11908"/>
+          <w:tab w:val="left" w:pos="12824"/>
+          <w:tab w:val="left" w:pos="13740"/>
+          <w:tab w:val="left" w:pos="14656"/>
+        </w:tabs>
+        <w:spacing w:before="120" w:after="120" w:line="240" w:lineRule="auto"/>
+        <w:rPr>
+          <w:rFonts w:ascii="Aptos" w:eastAsia="Times New Roman" w:hAnsi="Aptos" w:cs="Courier New"/>
+          <w:color w:val="383A42"/>
+        </w:rPr>
+      </w:pPr>
+      <w:r>
+        <w:rPr>
+          <w:rFonts w:ascii="Aptos" w:eastAsia="Times New Roman" w:hAnsi="Aptos" w:cs="Courier New"/>
+          <w:color w:val="383A42"/>
+        </w:rPr>
+        <w:t>**Attempt 1:**</w:t>
+      </w:r>
     </w:p>
     <w:p>
       <w:pPr>
@@ -550,7 +792,7 @@
           <w:rFonts w:ascii="Aptos" w:eastAsia="Times New Roman" w:hAnsi="Aptos" w:cs="Courier New"/>
           <w:color w:val="383A42"/>
         </w:rPr>
-        <w:t>[Paste error messages or describe the problem]</w:t>
+        <w:t>[Describe what you tried and what happened]</w:t>
       </w:r>
     </w:p>
     <w:p>
@@ -637,143 +879,15 @@
         <w:spacing w:before="120" w:after="120" w:line="240" w:lineRule="auto"/>
         <w:rPr>
           <w:rFonts w:ascii="Aptos" w:eastAsia="Times New Roman" w:hAnsi="Aptos" w:cs="Courier New"/>
-          <w:b/>
-          <w:bCs/>
-          <w:color w:val="383A42"/>
-          <w:sz w:val="24"/>
-          <w:szCs w:val="24"/>
-        </w:rPr>
-      </w:pPr>
-      <w:r>
-        <w:rPr>
-          <w:rFonts w:ascii="Aptos" w:eastAsia="Times New Roman" w:hAnsi="Aptos" w:cs="Courier New"/>
-          <w:b/>
-          <w:bCs/>
-          <w:color w:val="383A42"/>
-          <w:sz w:val="24"/>
-          <w:szCs w:val="24"/>
-        </w:rPr>
-        <w:t>3. What have you already tried?</w:t>
-      </w:r>
-    </w:p>
-    <w:p>
-      <w:pPr>
-        <w:tabs>
-          <w:tab w:val="left" w:pos="916"/>
-          <w:tab w:val="left" w:pos="1832"/>
-          <w:tab w:val="left" w:pos="2748"/>
-          <w:tab w:val="left" w:pos="3664"/>
-          <w:tab w:val="left" w:pos="4580"/>
-          <w:tab w:val="left" w:pos="5496"/>
-          <w:tab w:val="left" w:pos="6412"/>
-          <w:tab w:val="left" w:pos="7328"/>
-          <w:tab w:val="left" w:pos="8244"/>
-          <w:tab w:val="left" w:pos="9160"/>
-          <w:tab w:val="left" w:pos="10076"/>
-          <w:tab w:val="left" w:pos="10992"/>
-          <w:tab w:val="left" w:pos="11908"/>
-          <w:tab w:val="left" w:pos="12824"/>
-          <w:tab w:val="left" w:pos="13740"/>
-          <w:tab w:val="left" w:pos="14656"/>
-        </w:tabs>
-        <w:spacing w:before="120" w:after="120" w:line="240" w:lineRule="auto"/>
-        <w:rPr>
-          <w:rFonts w:ascii="Aptos" w:eastAsia="Times New Roman" w:hAnsi="Aptos" w:cs="Courier New"/>
-          <w:color w:val="383A42"/>
-        </w:rPr>
-      </w:pPr>
-      <w:r>
-        <w:rPr>
-          <w:rFonts w:ascii="Aptos" w:eastAsia="Times New Roman" w:hAnsi="Aptos" w:cs="Courier New"/>
-          <w:color w:val="383A42"/>
-        </w:rPr>
-        <w:t xml:space="preserve">*List at least 3 different approaches or debugging </w:t>
-      </w:r>
-      <w:proofErr w:type="gramStart"/>
-      <w:r>
-        <w:rPr>
-          <w:rFonts w:ascii="Aptos" w:eastAsia="Times New Roman" w:hAnsi="Aptos" w:cs="Courier New"/>
-          <w:color w:val="383A42"/>
-        </w:rPr>
-        <w:t>attempts.*</w:t>
-      </w:r>
-      <w:proofErr w:type="gramEnd"/>
-    </w:p>
-    <w:p>
-      <w:pPr>
-        <w:tabs>
-          <w:tab w:val="left" w:pos="916"/>
-          <w:tab w:val="left" w:pos="1832"/>
-          <w:tab w:val="left" w:pos="2748"/>
-          <w:tab w:val="left" w:pos="3664"/>
-          <w:tab w:val="left" w:pos="4580"/>
-          <w:tab w:val="left" w:pos="5496"/>
-          <w:tab w:val="left" w:pos="6412"/>
-          <w:tab w:val="left" w:pos="7328"/>
-          <w:tab w:val="left" w:pos="8244"/>
-          <w:tab w:val="left" w:pos="9160"/>
-          <w:tab w:val="left" w:pos="10076"/>
-          <w:tab w:val="left" w:pos="10992"/>
-          <w:tab w:val="left" w:pos="11908"/>
-          <w:tab w:val="left" w:pos="12824"/>
-          <w:tab w:val="left" w:pos="13740"/>
-          <w:tab w:val="left" w:pos="14656"/>
-        </w:tabs>
-        <w:spacing w:before="120" w:after="120" w:line="240" w:lineRule="auto"/>
-        <w:rPr>
-          <w:rFonts w:ascii="Aptos" w:eastAsia="Times New Roman" w:hAnsi="Aptos" w:cs="Courier New"/>
-          <w:color w:val="383A42"/>
-        </w:rPr>
-      </w:pPr>
-    </w:p>
-    <w:p>
-      <w:pPr>
-        <w:tabs>
-          <w:tab w:val="left" w:pos="916"/>
-          <w:tab w:val="left" w:pos="1832"/>
-          <w:tab w:val="left" w:pos="2748"/>
-          <w:tab w:val="left" w:pos="3664"/>
-          <w:tab w:val="left" w:pos="4580"/>
-          <w:tab w:val="left" w:pos="5496"/>
-          <w:tab w:val="left" w:pos="6412"/>
-          <w:tab w:val="left" w:pos="7328"/>
-          <w:tab w:val="left" w:pos="8244"/>
-          <w:tab w:val="left" w:pos="9160"/>
-          <w:tab w:val="left" w:pos="10076"/>
-          <w:tab w:val="left" w:pos="10992"/>
-          <w:tab w:val="left" w:pos="11908"/>
-          <w:tab w:val="left" w:pos="12824"/>
-          <w:tab w:val="left" w:pos="13740"/>
-          <w:tab w:val="left" w:pos="14656"/>
-        </w:tabs>
-        <w:spacing w:before="120" w:after="120" w:line="240" w:lineRule="auto"/>
-        <w:rPr>
-          <w:rFonts w:ascii="Aptos" w:eastAsia="Times New Roman" w:hAnsi="Aptos" w:cs="Courier New"/>
-          <w:color w:val="383A42"/>
-        </w:rPr>
-      </w:pPr>
-      <w:r>
-        <w:rPr>
-          <w:rFonts w:ascii="Aptos" w:eastAsia="Times New Roman" w:hAnsi="Aptos" w:cs="Courier New"/>
-          <w:color w:val="383A42"/>
-        </w:rPr>
-        <w:t xml:space="preserve">**Attempt </w:t>
-      </w:r>
-      <w:proofErr w:type="gramStart"/>
-      <w:r>
-        <w:rPr>
-          <w:rFonts w:ascii="Aptos" w:eastAsia="Times New Roman" w:hAnsi="Aptos" w:cs="Courier New"/>
-          <w:color w:val="383A42"/>
-        </w:rPr>
-        <w:t>1:*</w:t>
-      </w:r>
-      <w:proofErr w:type="gramEnd"/>
-      <w:r>
-        <w:rPr>
-          <w:rFonts w:ascii="Aptos" w:eastAsia="Times New Roman" w:hAnsi="Aptos" w:cs="Courier New"/>
-          <w:color w:val="383A42"/>
-        </w:rPr>
-        <w:t>*</w:t>
+          <w:color w:val="383A42"/>
+        </w:rPr>
+      </w:pPr>
+      <w:r>
+        <w:rPr>
+          <w:rFonts w:ascii="Aptos" w:eastAsia="Times New Roman" w:hAnsi="Aptos" w:cs="Courier New"/>
+          <w:color w:val="383A42"/>
+        </w:rPr>
+        <w:t>**Attempt 2:**</w:t>
       </w:r>
     </w:p>
     <w:p>
@@ -875,6 +989,7 @@
           <w:rFonts w:ascii="Aptos" w:eastAsia="Times New Roman" w:hAnsi="Aptos" w:cs="Courier New"/>
           <w:color w:val="383A42"/>
         </w:rPr>
+        <w:lastRenderedPageBreak/>
         <w:t>```</w:t>
       </w:r>
     </w:p>
@@ -936,23 +1051,7 @@
           <w:rFonts w:ascii="Aptos" w:eastAsia="Times New Roman" w:hAnsi="Aptos" w:cs="Courier New"/>
           <w:color w:val="383A42"/>
         </w:rPr>
-        <w:t xml:space="preserve">**Attempt </w:t>
-      </w:r>
-      <w:proofErr w:type="gramStart"/>
-      <w:r>
-        <w:rPr>
-          <w:rFonts w:ascii="Aptos" w:eastAsia="Times New Roman" w:hAnsi="Aptos" w:cs="Courier New"/>
-          <w:color w:val="383A42"/>
-        </w:rPr>
-        <w:t>2:*</w:t>
-      </w:r>
-      <w:proofErr w:type="gramEnd"/>
-      <w:r>
-        <w:rPr>
-          <w:rFonts w:ascii="Aptos" w:eastAsia="Times New Roman" w:hAnsi="Aptos" w:cs="Courier New"/>
-          <w:color w:val="383A42"/>
-        </w:rPr>
-        <w:t>*</w:t>
+        <w:t>**Attempt 3:**</w:t>
       </w:r>
     </w:p>
     <w:p>
@@ -1115,202 +1214,7 @@
           <w:rFonts w:ascii="Aptos" w:eastAsia="Times New Roman" w:hAnsi="Aptos" w:cs="Courier New"/>
           <w:color w:val="383A42"/>
         </w:rPr>
-        <w:t xml:space="preserve">**Attempt </w:t>
-      </w:r>
-      <w:proofErr w:type="gramStart"/>
-      <w:r>
-        <w:rPr>
-          <w:rFonts w:ascii="Aptos" w:eastAsia="Times New Roman" w:hAnsi="Aptos" w:cs="Courier New"/>
-          <w:color w:val="383A42"/>
-        </w:rPr>
-        <w:t>3:*</w:t>
-      </w:r>
-      <w:proofErr w:type="gramEnd"/>
-      <w:r>
-        <w:rPr>
-          <w:rFonts w:ascii="Aptos" w:eastAsia="Times New Roman" w:hAnsi="Aptos" w:cs="Courier New"/>
-          <w:color w:val="383A42"/>
-        </w:rPr>
-        <w:t>*</w:t>
-      </w:r>
-    </w:p>
-    <w:p>
-      <w:pPr>
-        <w:tabs>
-          <w:tab w:val="left" w:pos="916"/>
-          <w:tab w:val="left" w:pos="1832"/>
-          <w:tab w:val="left" w:pos="2748"/>
-          <w:tab w:val="left" w:pos="3664"/>
-          <w:tab w:val="left" w:pos="4580"/>
-          <w:tab w:val="left" w:pos="5496"/>
-          <w:tab w:val="left" w:pos="6412"/>
-          <w:tab w:val="left" w:pos="7328"/>
-          <w:tab w:val="left" w:pos="8244"/>
-          <w:tab w:val="left" w:pos="9160"/>
-          <w:tab w:val="left" w:pos="10076"/>
-          <w:tab w:val="left" w:pos="10992"/>
-          <w:tab w:val="left" w:pos="11908"/>
-          <w:tab w:val="left" w:pos="12824"/>
-          <w:tab w:val="left" w:pos="13740"/>
-          <w:tab w:val="left" w:pos="14656"/>
-        </w:tabs>
-        <w:spacing w:before="120" w:after="120" w:line="240" w:lineRule="auto"/>
-        <w:rPr>
-          <w:rFonts w:ascii="Aptos" w:eastAsia="Times New Roman" w:hAnsi="Aptos" w:cs="Courier New"/>
-          <w:color w:val="383A42"/>
-        </w:rPr>
-      </w:pPr>
-      <w:r>
-        <w:rPr>
-          <w:rFonts w:ascii="Aptos" w:eastAsia="Times New Roman" w:hAnsi="Aptos" w:cs="Courier New"/>
-          <w:color w:val="383A42"/>
-        </w:rPr>
-        <w:t>```</w:t>
-      </w:r>
-    </w:p>
-    <w:p>
-      <w:pPr>
-        <w:tabs>
-          <w:tab w:val="left" w:pos="916"/>
-          <w:tab w:val="left" w:pos="1832"/>
-          <w:tab w:val="left" w:pos="2748"/>
-          <w:tab w:val="left" w:pos="3664"/>
-          <w:tab w:val="left" w:pos="4580"/>
-          <w:tab w:val="left" w:pos="5496"/>
-          <w:tab w:val="left" w:pos="6412"/>
-          <w:tab w:val="left" w:pos="7328"/>
-          <w:tab w:val="left" w:pos="8244"/>
-          <w:tab w:val="left" w:pos="9160"/>
-          <w:tab w:val="left" w:pos="10076"/>
-          <w:tab w:val="left" w:pos="10992"/>
-          <w:tab w:val="left" w:pos="11908"/>
-          <w:tab w:val="left" w:pos="12824"/>
-          <w:tab w:val="left" w:pos="13740"/>
-          <w:tab w:val="left" w:pos="14656"/>
-        </w:tabs>
-        <w:spacing w:before="120" w:after="120" w:line="240" w:lineRule="auto"/>
-        <w:rPr>
-          <w:rFonts w:ascii="Aptos" w:eastAsia="Times New Roman" w:hAnsi="Aptos" w:cs="Courier New"/>
-          <w:color w:val="383A42"/>
-        </w:rPr>
-      </w:pPr>
-      <w:r>
-        <w:rPr>
-          <w:rFonts w:ascii="Aptos" w:eastAsia="Times New Roman" w:hAnsi="Aptos" w:cs="Courier New"/>
-          <w:color w:val="383A42"/>
-        </w:rPr>
-        <w:t>[Describe what you tried and what happened]</w:t>
-      </w:r>
-    </w:p>
-    <w:p>
-      <w:pPr>
-        <w:tabs>
-          <w:tab w:val="left" w:pos="916"/>
-          <w:tab w:val="left" w:pos="1832"/>
-          <w:tab w:val="left" w:pos="2748"/>
-          <w:tab w:val="left" w:pos="3664"/>
-          <w:tab w:val="left" w:pos="4580"/>
-          <w:tab w:val="left" w:pos="5496"/>
-          <w:tab w:val="left" w:pos="6412"/>
-          <w:tab w:val="left" w:pos="7328"/>
-          <w:tab w:val="left" w:pos="8244"/>
-          <w:tab w:val="left" w:pos="9160"/>
-          <w:tab w:val="left" w:pos="10076"/>
-          <w:tab w:val="left" w:pos="10992"/>
-          <w:tab w:val="left" w:pos="11908"/>
-          <w:tab w:val="left" w:pos="12824"/>
-          <w:tab w:val="left" w:pos="13740"/>
-          <w:tab w:val="left" w:pos="14656"/>
-        </w:tabs>
-        <w:spacing w:before="120" w:after="120" w:line="240" w:lineRule="auto"/>
-        <w:rPr>
-          <w:rFonts w:ascii="Aptos" w:eastAsia="Times New Roman" w:hAnsi="Aptos" w:cs="Courier New"/>
-          <w:color w:val="383A42"/>
-        </w:rPr>
-      </w:pPr>
-      <w:r>
-        <w:rPr>
-          <w:rFonts w:ascii="Aptos" w:eastAsia="Times New Roman" w:hAnsi="Aptos" w:cs="Courier New"/>
-          <w:color w:val="383A42"/>
-        </w:rPr>
-        <w:t>```</w:t>
-      </w:r>
-    </w:p>
-    <w:p>
-      <w:pPr>
-        <w:tabs>
-          <w:tab w:val="left" w:pos="916"/>
-          <w:tab w:val="left" w:pos="1832"/>
-          <w:tab w:val="left" w:pos="2748"/>
-          <w:tab w:val="left" w:pos="3664"/>
-          <w:tab w:val="left" w:pos="4580"/>
-          <w:tab w:val="left" w:pos="5496"/>
-          <w:tab w:val="left" w:pos="6412"/>
-          <w:tab w:val="left" w:pos="7328"/>
-          <w:tab w:val="left" w:pos="8244"/>
-          <w:tab w:val="left" w:pos="9160"/>
-          <w:tab w:val="left" w:pos="10076"/>
-          <w:tab w:val="left" w:pos="10992"/>
-          <w:tab w:val="left" w:pos="11908"/>
-          <w:tab w:val="left" w:pos="12824"/>
-          <w:tab w:val="left" w:pos="13740"/>
-          <w:tab w:val="left" w:pos="14656"/>
-        </w:tabs>
-        <w:spacing w:before="120" w:after="120" w:line="240" w:lineRule="auto"/>
-        <w:rPr>
-          <w:rFonts w:ascii="Aptos" w:eastAsia="Times New Roman" w:hAnsi="Aptos" w:cs="Courier New"/>
-          <w:color w:val="383A42"/>
-        </w:rPr>
-      </w:pPr>
-    </w:p>
-    <w:p>
-      <w:pPr>
-        <w:tabs>
-          <w:tab w:val="left" w:pos="916"/>
-          <w:tab w:val="left" w:pos="1832"/>
-          <w:tab w:val="left" w:pos="2748"/>
-          <w:tab w:val="left" w:pos="3664"/>
-          <w:tab w:val="left" w:pos="4580"/>
-          <w:tab w:val="left" w:pos="5496"/>
-          <w:tab w:val="left" w:pos="6412"/>
-          <w:tab w:val="left" w:pos="7328"/>
-          <w:tab w:val="left" w:pos="8244"/>
-          <w:tab w:val="left" w:pos="9160"/>
-          <w:tab w:val="left" w:pos="10076"/>
-          <w:tab w:val="left" w:pos="10992"/>
-          <w:tab w:val="left" w:pos="11908"/>
-          <w:tab w:val="left" w:pos="12824"/>
-          <w:tab w:val="left" w:pos="13740"/>
-          <w:tab w:val="left" w:pos="14656"/>
-        </w:tabs>
-        <w:spacing w:before="120" w:after="120" w:line="240" w:lineRule="auto"/>
-        <w:rPr>
-          <w:rFonts w:ascii="Aptos" w:eastAsia="Times New Roman" w:hAnsi="Aptos" w:cs="Courier New"/>
-          <w:color w:val="383A42"/>
-        </w:rPr>
-      </w:pPr>
-      <w:r>
-        <w:rPr>
-          <w:rFonts w:ascii="Aptos" w:eastAsia="Times New Roman" w:hAnsi="Aptos" w:cs="Courier New"/>
-          <w:color w:val="383A42"/>
-        </w:rPr>
-        <w:t xml:space="preserve">**Additional </w:t>
-      </w:r>
-      <w:proofErr w:type="gramStart"/>
-      <w:r>
-        <w:rPr>
-          <w:rFonts w:ascii="Aptos" w:eastAsia="Times New Roman" w:hAnsi="Aptos" w:cs="Courier New"/>
-          <w:color w:val="383A42"/>
-        </w:rPr>
-        <w:t>attempts:*</w:t>
-      </w:r>
-      <w:proofErr w:type="gramEnd"/>
-      <w:r>
-        <w:rPr>
-          <w:rFonts w:ascii="Aptos" w:eastAsia="Times New Roman" w:hAnsi="Aptos" w:cs="Courier New"/>
-          <w:color w:val="383A42"/>
-        </w:rPr>
-        <w:t>*</w:t>
+        <w:t>**Additional attempts:**</w:t>
       </w:r>
     </w:p>
     <w:p>
@@ -1427,14 +1331,12 @@
           <w:rFonts w:ascii="Aptos" w:eastAsia="Times New Roman" w:hAnsi="Aptos" w:cs="Times New Roman"/>
         </w:rPr>
       </w:pPr>
-      <w:proofErr w:type="spellStart"/>
       <w:r>
         <w:rPr>
           <w:rFonts w:ascii="Aptos" w:eastAsia="Times New Roman" w:hAnsi="Aptos" w:cs="Times New Roman"/>
         </w:rPr>
         <w:t>cpp</w:t>
       </w:r>
-      <w:proofErr w:type="spellEnd"/>
     </w:p>
     <w:p>
       <w:pPr>
@@ -1638,15 +1540,7 @@
           <w:rFonts w:ascii="Aptos" w:eastAsia="Times New Roman" w:hAnsi="Aptos" w:cs="Courier New"/>
           <w:color w:val="383A42"/>
         </w:rPr>
-        <w:t xml:space="preserve"> you think might be causing the </w:t>
-      </w:r>
-      <w:proofErr w:type="gramStart"/>
-      <w:r>
-        <w:rPr>
-          <w:rFonts w:ascii="Aptos" w:eastAsia="Times New Roman" w:hAnsi="Aptos" w:cs="Courier New"/>
-          <w:color w:val="383A42"/>
-        </w:rPr>
-        <w:t>problem</w:t>
+        <w:t xml:space="preserve"> you think might be causing the problem</w:t>
       </w:r>
       <w:r>
         <w:rPr>
@@ -1655,7 +1549,6 @@
         </w:rPr>
         <w:t>?*</w:t>
       </w:r>
-      <w:proofErr w:type="gramEnd"/>
     </w:p>
     <w:p>
       <w:pPr>
@@ -1891,15 +1784,7 @@
           <w:rFonts w:ascii="Aptos" w:eastAsia="Times New Roman" w:hAnsi="Aptos" w:cs="Courier New"/>
           <w:color w:val="383A42"/>
         </w:rPr>
-        <w:t xml:space="preserve"> you hope to answer with </w:t>
-      </w:r>
-      <w:proofErr w:type="gramStart"/>
-      <w:r>
-        <w:rPr>
-          <w:rFonts w:ascii="Aptos" w:eastAsia="Times New Roman" w:hAnsi="Aptos" w:cs="Courier New"/>
-          <w:color w:val="383A42"/>
-        </w:rPr>
-        <w:t>help</w:t>
+        <w:t xml:space="preserve"> you hope to answer with help</w:t>
       </w:r>
       <w:r>
         <w:rPr>
@@ -1908,7 +1793,6 @@
         </w:rPr>
         <w:t>?*</w:t>
       </w:r>
-      <w:proofErr w:type="gramEnd"/>
     </w:p>
     <w:p>
       <w:pPr>
@@ -2169,15 +2053,7 @@
           <w:rFonts w:ascii="Aptos" w:eastAsia="Times New Roman" w:hAnsi="Aptos" w:cs="Courier New"/>
           <w:color w:val="383A42"/>
         </w:rPr>
-        <w:t xml:space="preserve"> specific </w:t>
-      </w:r>
-      <w:proofErr w:type="gramStart"/>
-      <w:r>
-        <w:rPr>
-          <w:rFonts w:ascii="Aptos" w:eastAsia="Times New Roman" w:hAnsi="Aptos" w:cs="Courier New"/>
-          <w:color w:val="383A42"/>
-        </w:rPr>
-        <w:t>issue</w:t>
+        <w:t xml:space="preserve"> specific issue</w:t>
       </w:r>
       <w:r>
         <w:rPr>
@@ -2186,7 +2062,6 @@
         </w:rPr>
         <w:t>?*</w:t>
       </w:r>
-      <w:proofErr w:type="gramEnd"/>
     </w:p>
     <w:p>
       <w:pPr>
@@ -2315,6 +2190,7 @@
           <w:rFonts w:ascii="Aptos" w:eastAsia="Times New Roman" w:hAnsi="Aptos" w:cs="Segoe UI Symbol"/>
           <w:color w:val="383A42"/>
         </w:rPr>
+        <w:lastRenderedPageBreak/>
         <w:t>☐</w:t>
       </w:r>
       <w:r>
@@ -2384,7 +2260,6 @@
           <w:rFonts w:ascii="Aptos" w:eastAsia="Times New Roman" w:hAnsi="Aptos" w:cs="Segoe UI Symbol"/>
           <w:color w:val="383A42"/>
         </w:rPr>
-        <w:lastRenderedPageBreak/>
         <w:t>☐</w:t>
       </w:r>
       <w:r>
@@ -3026,15 +2901,7 @@
           <w:rFonts w:ascii="Aptos" w:eastAsia="Times New Roman" w:hAnsi="Aptos" w:cs="Courier New"/>
           <w:color w:val="383A42"/>
         </w:rPr>
-        <w:t xml:space="preserve">Explain what was actually causing the </w:t>
-      </w:r>
-      <w:proofErr w:type="gramStart"/>
-      <w:r>
-        <w:rPr>
-          <w:rFonts w:ascii="Aptos" w:eastAsia="Times New Roman" w:hAnsi="Aptos" w:cs="Courier New"/>
-          <w:color w:val="383A42"/>
-        </w:rPr>
-        <w:t>problem.</w:t>
+        <w:t>Explain what was actually causing the problem.</w:t>
       </w:r>
       <w:r>
         <w:rPr>
@@ -3043,7 +2910,6 @@
         </w:rPr>
         <w:t>*</w:t>
       </w:r>
-      <w:proofErr w:type="gramEnd"/>
     </w:p>
     <w:p>
       <w:pPr>
@@ -3288,15 +3154,7 @@
           <w:rFonts w:ascii="Aptos" w:eastAsia="Times New Roman" w:hAnsi="Aptos" w:cs="Courier New"/>
           <w:color w:val="383A42"/>
         </w:rPr>
-        <w:t xml:space="preserve"> knowledge did you </w:t>
-      </w:r>
-      <w:proofErr w:type="gramStart"/>
-      <w:r>
-        <w:rPr>
-          <w:rFonts w:ascii="Aptos" w:eastAsia="Times New Roman" w:hAnsi="Aptos" w:cs="Courier New"/>
-          <w:color w:val="383A42"/>
-        </w:rPr>
-        <w:t>gain</w:t>
+        <w:t xml:space="preserve"> knowledge did you gain</w:t>
       </w:r>
       <w:r>
         <w:rPr>
@@ -3305,7 +3163,6 @@
         </w:rPr>
         <w:t>?*</w:t>
       </w:r>
-      <w:proofErr w:type="gramEnd"/>
     </w:p>
     <w:p>
       <w:pPr>
@@ -3562,15 +3419,7 @@
           <w:rFonts w:ascii="Aptos" w:eastAsia="Times New Roman" w:hAnsi="Aptos" w:cs="Courier New"/>
           <w:color w:val="383A42"/>
         </w:rPr>
-        <w:t xml:space="preserve"> </w:t>
-      </w:r>
-      <w:proofErr w:type="gramStart"/>
-      <w:r>
-        <w:rPr>
-          <w:rFonts w:ascii="Aptos" w:eastAsia="Times New Roman" w:hAnsi="Aptos" w:cs="Courier New"/>
-          <w:color w:val="383A42"/>
-        </w:rPr>
-        <w:t>patterns</w:t>
+        <w:t xml:space="preserve"> patterns</w:t>
       </w:r>
       <w:r>
         <w:rPr>
@@ -3579,7 +3428,6 @@
         </w:rPr>
         <w:t>?*</w:t>
       </w:r>
-      <w:proofErr w:type="gramEnd"/>
     </w:p>
     <w:p>
       <w:pPr>
@@ -3745,6 +3593,7 @@
           <w:bCs/>
           <w:color w:val="B76B01"/>
         </w:rPr>
+        <w:lastRenderedPageBreak/>
         <w:t>12.</w:t>
       </w:r>
       <w:r>
@@ -3797,7 +3646,6 @@
           <w:rFonts w:ascii="Aptos" w:eastAsia="Times New Roman" w:hAnsi="Aptos" w:cs="Courier New"/>
           <w:color w:val="4078F2"/>
         </w:rPr>
-        <w:lastRenderedPageBreak/>
         <w:t>*</w:t>
       </w:r>
       <w:r>
@@ -3805,15 +3653,7 @@
           <w:rFonts w:ascii="Aptos" w:eastAsia="Times New Roman" w:hAnsi="Aptos" w:cs="Courier New"/>
           <w:color w:val="383A42"/>
         </w:rPr>
-        <w:t xml:space="preserve">Reflect on your debugging </w:t>
-      </w:r>
-      <w:proofErr w:type="gramStart"/>
-      <w:r>
-        <w:rPr>
-          <w:rFonts w:ascii="Aptos" w:eastAsia="Times New Roman" w:hAnsi="Aptos" w:cs="Courier New"/>
-          <w:color w:val="383A42"/>
-        </w:rPr>
-        <w:t>process.</w:t>
+        <w:t>Reflect on your debugging process.</w:t>
       </w:r>
       <w:r>
         <w:rPr>
@@ -3822,7 +3662,6 @@
         </w:rPr>
         <w:t>*</w:t>
       </w:r>
-      <w:proofErr w:type="gramEnd"/>
     </w:p>
     <w:p>
       <w:pPr>
@@ -3910,7 +3749,7 @@
 </file>
 
 <file path=word/numbering.xml><?xml version="1.0" encoding="utf-8"?>
-<w:numbering xmlns:wpc="http://schemas.microsoft.com/office/word/2010/wordprocessingCanvas" xmlns:cx="http://schemas.microsoft.com/office/drawing/2014/chartex" xmlns:cx1="http://schemas.microsoft.com/office/drawing/2015/9/8/chartex" xmlns:cx2="http://schemas.microsoft.com/office/drawing/2015/10/21/chartex" xmlns:cx3="http://schemas.microsoft.com/office/drawing/2016/5/9/chartex" xmlns:cx4="http://schemas.microsoft.com/office/drawing/2016/5/10/chartex" xmlns:cx5="http://schemas.microsoft.com/office/drawing/2016/5/11/chartex" xmlns:cx6="http://schemas.microsoft.com/office/drawing/2016/5/12/chartex" xmlns:cx7="http://schemas.microsoft.com/office/drawing/2016/5/13/chartex" xmlns:cx8="http://schemas.microsoft.com/office/drawing/2016/5/14/chartex" xmlns:mc="http://schemas.openxmlformats.org/markup-compatibility/2006" xmlns:aink="http://schemas.microsoft.com/office/drawing/2016/ink" xmlns:am3d="http://schemas.microsoft.com/office/drawing/2017/model3d" xmlns:o="urn:schemas-microsoft-com:office:office" xmlns:oel="http://schemas.microsoft.com/office/2019/extlst" xmlns:r="http://schemas.openxmlformats.org/officeDocument/2006/relationships" xmlns:m="http://schemas.openxmlformats.org/officeDocument/2006/math" xmlns:v="urn:schemas-microsoft-com:vml" xmlns:wp14="http://schemas.microsoft.com/office/word/2010/wordprocessingDrawing" xmlns:wp="http://schemas.openxmlformats.org/drawingml/2006/wordprocessingDrawing" xmlns:w10="urn:schemas-microsoft-com:office:word" xmlns:w="http://schemas.openxmlformats.org/wordprocessingml/2006/main" xmlns:w14="http://schemas.microsoft.com/office/word/2010/wordml" xmlns:w15="http://schemas.microsoft.com/office/word/2012/wordml" xmlns:w16cex="http://schemas.microsoft.com/office/word/2018/wordml/cex" xmlns:w16cid="http://schemas.microsoft.com/office/word/2016/wordml/cid" xmlns:w16="http://schemas.microsoft.com/office/word/2018/wordml" xmlns:w16sdtdh="http://schemas.microsoft.com/office/word/2020/wordml/sdtdatahash" xmlns:w16se="http://schemas.microsoft.com/office/word/2015/wordml/symex" xmlns:wpg="http://schemas.microsoft.com/office/word/2010/wordprocessingGroup" xmlns:wpi="http://schemas.microsoft.com/office/word/2010/wordprocessingInk" xmlns:wne="http://schemas.microsoft.com/office/word/2006/wordml" xmlns:wps="http://schemas.microsoft.com/office/word/2010/wordprocessingShape" mc:Ignorable="w14 w15 w16se w16cid w16 w16cex w16sdtdh wp14">
+<w:numbering xmlns:wpc="http://schemas.microsoft.com/office/word/2010/wordprocessingCanvas" xmlns:cx="http://schemas.microsoft.com/office/drawing/2014/chartex" xmlns:cx1="http://schemas.microsoft.com/office/drawing/2015/9/8/chartex" xmlns:cx2="http://schemas.microsoft.com/office/drawing/2015/10/21/chartex" xmlns:cx3="http://schemas.microsoft.com/office/drawing/2016/5/9/chartex" xmlns:cx4="http://schemas.microsoft.com/office/drawing/2016/5/10/chartex" xmlns:cx5="http://schemas.microsoft.com/office/drawing/2016/5/11/chartex" xmlns:cx6="http://schemas.microsoft.com/office/drawing/2016/5/12/chartex" xmlns:cx7="http://schemas.microsoft.com/office/drawing/2016/5/13/chartex" xmlns:cx8="http://schemas.microsoft.com/office/drawing/2016/5/14/chartex" xmlns:mc="http://schemas.openxmlformats.org/markup-compatibility/2006" xmlns:aink="http://schemas.microsoft.com/office/drawing/2016/ink" xmlns:am3d="http://schemas.microsoft.com/office/drawing/2017/model3d" xmlns:o="urn:schemas-microsoft-com:office:office" xmlns:oel="http://schemas.microsoft.com/office/2019/extlst" xmlns:r="http://schemas.openxmlformats.org/officeDocument/2006/relationships" xmlns:m="http://schemas.openxmlformats.org/officeDocument/2006/math" xmlns:v="urn:schemas-microsoft-com:vml" xmlns:wp14="http://schemas.microsoft.com/office/word/2010/wordprocessingDrawing" xmlns:wp="http://schemas.openxmlformats.org/drawingml/2006/wordprocessingDrawing" xmlns:w10="urn:schemas-microsoft-com:office:word" xmlns:w="http://schemas.openxmlformats.org/wordprocessingml/2006/main" xmlns:w14="http://schemas.microsoft.com/office/word/2010/wordml" xmlns:w15="http://schemas.microsoft.com/office/word/2012/wordml" xmlns:w16cex="http://schemas.microsoft.com/office/word/2018/wordml/cex" xmlns:w16cid="http://schemas.microsoft.com/office/word/2016/wordml/cid" xmlns:w16="http://schemas.microsoft.com/office/word/2018/wordml" xmlns:w16du="http://schemas.microsoft.com/office/word/2023/wordml/word16du" xmlns:w16sdtdh="http://schemas.microsoft.com/office/word/2020/wordml/sdtdatahash" xmlns:w16sdtfl="http://schemas.microsoft.com/office/word/2024/wordml/sdtformatlock" xmlns:w16se="http://schemas.microsoft.com/office/word/2015/wordml/symex" xmlns:wpg="http://schemas.microsoft.com/office/word/2010/wordprocessingGroup" xmlns:wpi="http://schemas.microsoft.com/office/word/2010/wordprocessingInk" xmlns:wne="http://schemas.microsoft.com/office/word/2006/wordml" xmlns:wps="http://schemas.microsoft.com/office/word/2010/wordprocessingShape" mc:Ignorable="w14 w15 w16se w16cid w16 w16cex w16sdtdh w16sdtfl w16du wp14">
   <w:abstractNum w:abstractNumId="0" w15:restartNumberingAfterBreak="0">
     <w:nsid w:val="34AC64A5"/>
     <w:multiLevelType w:val="hybridMultilevel"/>
@@ -4093,7 +3932,7 @@
 </file>
 
 <file path=word/styles.xml><?xml version="1.0" encoding="utf-8"?>
-<w:styles xmlns:mc="http://schemas.openxmlformats.org/markup-compatibility/2006" xmlns:r="http://schemas.openxmlformats.org/officeDocument/2006/relationships" xmlns:w="http://schemas.openxmlformats.org/wordprocessingml/2006/main" xmlns:w14="http://schemas.microsoft.com/office/word/2010/wordml" xmlns:w15="http://schemas.microsoft.com/office/word/2012/wordml" xmlns:w16cex="http://schemas.microsoft.com/office/word/2018/wordml/cex" xmlns:w16cid="http://schemas.microsoft.com/office/word/2016/wordml/cid" xmlns:w16="http://schemas.microsoft.com/office/word/2018/wordml" xmlns:w16sdtdh="http://schemas.microsoft.com/office/word/2020/wordml/sdtdatahash" xmlns:w16se="http://schemas.microsoft.com/office/word/2015/wordml/symex" mc:Ignorable="w14 w15 w16se w16cid w16 w16cex w16sdtdh">
+<w:styles xmlns:mc="http://schemas.openxmlformats.org/markup-compatibility/2006" xmlns:r="http://schemas.openxmlformats.org/officeDocument/2006/relationships" xmlns:w="http://schemas.openxmlformats.org/wordprocessingml/2006/main" xmlns:w14="http://schemas.microsoft.com/office/word/2010/wordml" xmlns:w15="http://schemas.microsoft.com/office/word/2012/wordml" xmlns:w16cex="http://schemas.microsoft.com/office/word/2018/wordml/cex" xmlns:w16cid="http://schemas.microsoft.com/office/word/2016/wordml/cid" xmlns:w16="http://schemas.microsoft.com/office/word/2018/wordml" xmlns:w16du="http://schemas.microsoft.com/office/word/2023/wordml/word16du" xmlns:w16sdtdh="http://schemas.microsoft.com/office/word/2020/wordml/sdtdatahash" xmlns:w16sdtfl="http://schemas.microsoft.com/office/word/2024/wordml/sdtformatlock" xmlns:w16se="http://schemas.microsoft.com/office/word/2015/wordml/symex" mc:Ignorable="w14 w15 w16se w16cid w16 w16cex w16sdtdh w16sdtfl w16du">
   <w:docDefaults>
     <w:rPrDefault>
       <w:rPr>
@@ -4532,7 +4371,6 @@
   <w:style w:type="character" w:default="1" w:styleId="DefaultParagraphFont">
     <w:name w:val="Default Paragraph Font"/>
     <w:uiPriority w:val="1"/>
-    <w:semiHidden/>
     <w:unhideWhenUsed/>
   </w:style>
   <w:style w:type="table" w:default="1" w:styleId="TableNormal">

</xml_diff>